<commit_message>
finalization of dataset changes and adding altitude categories
</commit_message>
<xml_diff>
--- a/CIP02_Documentation_209_Goerre-Maier-Walker.docx
+++ b/CIP02_Documentation_209_Goerre-Maier-Walker.docx
@@ -54,7 +54,7 @@
           <w:noProof/>
         </w:rPr>
         <w:drawing>
-          <wp:inline distT="0" distB="0" distL="0" distR="0" wp14:anchorId="1A62AFDD" wp14:editId="5C21842A">
+          <wp:inline distT="0" distB="0" distL="0" distR="0" wp14:anchorId="1A62AFDD" wp14:editId="60BCEB94">
             <wp:extent cx="3886200" cy="2745718"/>
             <wp:effectExtent l="0" t="0" r="0" b="0"/>
             <wp:docPr id="2107547335" name="Picture 7" descr="Alpine Mineral Museum in Seedorf, Switzerland"/>
@@ -646,41 +646,6 @@
               </w:rPr>
             </w:pPr>
           </w:p>
-          <w:p>
-            <w:pPr>
-              <w:rPr>
-                <w:lang w:val="en-US"/>
-              </w:rPr>
-            </w:pPr>
-          </w:p>
-          <w:p>
-            <w:pPr>
-              <w:rPr>
-                <w:lang w:val="en-US"/>
-              </w:rPr>
-            </w:pPr>
-          </w:p>
-          <w:p>
-            <w:pPr>
-              <w:rPr>
-                <w:lang w:val="en-US"/>
-              </w:rPr>
-            </w:pPr>
-          </w:p>
-          <w:p>
-            <w:pPr>
-              <w:rPr>
-                <w:lang w:val="en-US"/>
-              </w:rPr>
-            </w:pPr>
-          </w:p>
-          <w:p>
-            <w:pPr>
-              <w:rPr>
-                <w:lang w:val="en-US"/>
-              </w:rPr>
-            </w:pPr>
-          </w:p>
         </w:tc>
         <w:tc>
           <w:tcPr>
@@ -2458,19 +2423,7 @@
         <w:rPr>
           <w:lang w:val="en-US"/>
         </w:rPr>
-        <w:t xml:space="preserve">This chapter presents an analysis of crystal occurrences in Switzerland. It begins with an exploratory overview of the dataset, including its structure, key variables, and the number of unique minerals and locations. The subsequent analysis is </w:t>
-      </w:r>
-      <w:r>
-        <w:rPr>
-          <w:lang w:val="en-US"/>
-        </w:rPr>
-        <w:t>organized</w:t>
-      </w:r>
-      <w:r>
-        <w:rPr>
-          <w:lang w:val="en-US"/>
-        </w:rPr>
-        <w:t xml:space="preserve"> around three main research questions: the spatial distribution of crystal sites, the most frequently occurring crystal types, and the correlation between crystal occurrences and elevation. Each of these topics is addressed using appropriate tools such as GIS mapping, frequency analysis, and statistical modelling to uncover patterns and provide geological insights.</w:t>
+        <w:t>This chapter presents an analysis of crystal occurrences in Switzerland. It begins with an exploratory overview of the dataset, including its structure, key variables, and the number of unique minerals and locations. The subsequent analysis is organized around three main research questions: the spatial distribution of crystal sites, the most frequently occurring crystal types, and the correlation between crystal occurrences and elevation. Each of these topics is addressed using appropriate tools such as GIS mapping, frequency analysis, and statistical modelling to uncover patterns and provide geological insights.</w:t>
       </w:r>
     </w:p>
     <w:p>
@@ -2506,6 +2459,11 @@
       <w:bookmarkEnd w:id="5"/>
     </w:p>
     <w:p>
+      <w:pPr>
+        <w:rPr>
+          <w:lang w:val="en-US"/>
+        </w:rPr>
+      </w:pPr>
       <w:r>
         <w:rPr>
           <w:lang w:val="en-US"/>
@@ -2513,55 +2471,77 @@
         <w:sym w:font="Wingdings" w:char="F0E0"/>
       </w:r>
       <w:r>
-        <w:t xml:space="preserve"> Kurze Beschreibung </w:t>
-      </w:r>
-      <w:r>
-        <w:t xml:space="preserve">Dataset auf </w:t>
+        <w:rPr>
+          <w:lang w:val="en-US"/>
+        </w:rPr>
+        <w:t xml:space="preserve"> </w:t>
       </w:r>
       <w:proofErr w:type="spellStart"/>
       <w:r>
-        <w:t>u</w:t>
-      </w:r>
-      <w:r>
-        <w:t>nique</w:t>
+        <w:rPr>
+          <w:lang w:val="en-US"/>
+        </w:rPr>
+        <w:t>Kurze</w:t>
       </w:r>
       <w:proofErr w:type="spellEnd"/>
       <w:r>
+        <w:rPr>
+          <w:lang w:val="en-US"/>
+        </w:rPr>
         <w:t xml:space="preserve"> </w:t>
       </w:r>
       <w:proofErr w:type="spellStart"/>
       <w:r>
-        <w:t>locations</w:t>
+        <w:rPr>
+          <w:lang w:val="en-US"/>
+        </w:rPr>
+        <w:t>Beschreibung</w:t>
       </w:r>
       <w:proofErr w:type="spellEnd"/>
       <w:r>
-        <w:t xml:space="preserve">, </w:t>
+        <w:rPr>
+          <w:lang w:val="en-US"/>
+        </w:rPr>
+        <w:t xml:space="preserve"> </w:t>
+      </w:r>
+      <w:r>
+        <w:rPr>
+          <w:lang w:val="en-US"/>
+        </w:rPr>
+        <w:t xml:space="preserve">Dataset auf unique locations, unique minerals. </w:t>
       </w:r>
       <w:proofErr w:type="spellStart"/>
       <w:r>
-        <w:t>unique</w:t>
+        <w:rPr>
+          <w:lang w:val="en-US"/>
+        </w:rPr>
+        <w:t>Werte</w:t>
       </w:r>
       <w:proofErr w:type="spellEnd"/>
       <w:r>
-        <w:t xml:space="preserve"> </w:t>
+        <w:rPr>
+          <w:lang w:val="en-US"/>
+        </w:rPr>
+        <w:t xml:space="preserve"> (Columns) </w:t>
       </w:r>
       <w:proofErr w:type="spellStart"/>
       <w:r>
-        <w:t>minerals</w:t>
+        <w:rPr>
+          <w:lang w:val="en-US"/>
+        </w:rPr>
+        <w:t>im</w:t>
       </w:r>
       <w:proofErr w:type="spellEnd"/>
       <w:r>
-        <w:t xml:space="preserve">. Werte (Columns) im Dataset und </w:t>
-      </w:r>
-      <w:proofErr w:type="spellStart"/>
-      <w:r>
-        <w:t>Datatypes</w:t>
-      </w:r>
-      <w:proofErr w:type="spellEnd"/>
-      <w:r>
-        <w:t xml:space="preserve">. </w:t>
-      </w:r>
-      <w:r>
+        <w:rPr>
+          <w:lang w:val="en-US"/>
+        </w:rPr>
+        <w:t xml:space="preserve"> Dataset und Datatypes. </w:t>
+      </w:r>
+      <w:r>
+        <w:rPr>
+          <w:lang w:val="en-US"/>
+        </w:rPr>
         <w:t>(Sheena)</w:t>
       </w:r>
     </w:p>
@@ -3151,6 +3131,13 @@
     </w:p>
     <w:p>
       <w:pPr>
+        <w:rPr>
+          <w:lang w:val="en-US"/>
+        </w:rPr>
+      </w:pPr>
+    </w:p>
+    <w:p>
+      <w:pPr>
         <w:pStyle w:val="ListParagraph"/>
         <w:numPr>
           <w:ilvl w:val="0"/>
@@ -3351,6 +3338,14 @@
           <w:lang w:val="en-US"/>
         </w:rPr>
       </w:pPr>
+    </w:p>
+    <w:p>
+      <w:pPr>
+        <w:pStyle w:val="Heading1"/>
+      </w:pPr>
+      <w:r>
+        <w:t>Outlook</w:t>
+      </w:r>
     </w:p>
     <w:p>
       <w:pPr>
@@ -6134,6 +6129,7 @@
   <w:style w:type="character" w:default="1" w:styleId="DefaultParagraphFont">
     <w:name w:val="Default Paragraph Font"/>
     <w:uiPriority w:val="1"/>
+    <w:semiHidden/>
     <w:unhideWhenUsed/>
   </w:style>
   <w:style w:type="table" w:default="1" w:styleId="TableNormal">

</xml_diff>